<commit_message>
completed tasks for labs 4-6
</commit_message>
<xml_diff>
--- a/ВибиранийЛР1-3.docx
+++ b/ВибиранийЛР1-3.docx
@@ -432,14 +432,7 @@
           <w:sz w:val="24"/>
           <w:szCs w:val="24"/>
         </w:rPr>
-        <w:t>Н</w:t>
-      </w:r>
-      <w:r>
-        <w:rPr>
-          <w:sz w:val="24"/>
-          <w:szCs w:val="24"/>
-        </w:rPr>
-        <w:t>авчитись створювати HTML документи</w:t>
+        <w:t>Навчитись створювати HTML документи</w:t>
       </w:r>
     </w:p>
     <w:p>
@@ -459,14 +452,7 @@
           <w:sz w:val="24"/>
           <w:szCs w:val="24"/>
         </w:rPr>
-        <w:t>В</w:t>
-      </w:r>
-      <w:r>
-        <w:rPr>
-          <w:sz w:val="24"/>
-          <w:szCs w:val="24"/>
-        </w:rPr>
-        <w:t xml:space="preserve">ивчити та навчитись використовувати теги для створення </w:t>
+        <w:t xml:space="preserve">Вивчити та навчитись використовувати теги для створення </w:t>
       </w:r>
       <w:proofErr w:type="spellStart"/>
       <w:r>
@@ -24145,6 +24131,120 @@
                     <a:xfrm>
                       <a:off x="0" y="0"/>
                       <a:ext cx="5731510" cy="2795270"/>
+                    </a:xfrm>
+                    <a:prstGeom prst="rect">
+                      <a:avLst/>
+                    </a:prstGeom>
+                  </pic:spPr>
+                </pic:pic>
+              </a:graphicData>
+            </a:graphic>
+          </wp:inline>
+        </w:drawing>
+      </w:r>
+    </w:p>
+    <w:p>
+      <w:pPr>
+        <w:jc w:val="center"/>
+        <w:rPr>
+          <w:b/>
+          <w:bCs/>
+          <w:sz w:val="24"/>
+          <w:szCs w:val="24"/>
+        </w:rPr>
+      </w:pPr>
+      <w:r>
+        <w:rPr>
+          <w:b/>
+          <w:bCs/>
+          <w:sz w:val="24"/>
+          <w:szCs w:val="24"/>
+        </w:rPr>
+        <w:t xml:space="preserve">Завантажена на </w:t>
+      </w:r>
+      <w:proofErr w:type="spellStart"/>
+      <w:r>
+        <w:rPr>
+          <w:b/>
+          <w:bCs/>
+          <w:sz w:val="24"/>
+          <w:szCs w:val="24"/>
+          <w:lang w:val="en-US"/>
+        </w:rPr>
+        <w:t>Github</w:t>
+      </w:r>
+      <w:proofErr w:type="spellEnd"/>
+      <w:r>
+        <w:rPr>
+          <w:b/>
+          <w:bCs/>
+          <w:sz w:val="24"/>
+          <w:szCs w:val="24"/>
+          <w:lang w:val="en-US"/>
+        </w:rPr>
+        <w:t xml:space="preserve"> </w:t>
+      </w:r>
+      <w:r>
+        <w:rPr>
+          <w:b/>
+          <w:bCs/>
+          <w:sz w:val="24"/>
+          <w:szCs w:val="24"/>
+        </w:rPr>
+        <w:t>робота</w:t>
+      </w:r>
+    </w:p>
+    <w:p>
+      <w:pPr>
+        <w:jc w:val="center"/>
+        <w:rPr>
+          <w:b/>
+          <w:bCs/>
+          <w:sz w:val="24"/>
+          <w:szCs w:val="24"/>
+        </w:rPr>
+      </w:pPr>
+      <w:r>
+        <w:rPr>
+          <w:b/>
+          <w:bCs/>
+          <w:noProof/>
+          <w:sz w:val="24"/>
+          <w:szCs w:val="24"/>
+          <w14:ligatures w14:val="standardContextual"/>
+        </w:rPr>
+        <w:lastRenderedPageBreak/>
+        <w:drawing>
+          <wp:inline distT="0" distB="0" distL="0" distR="0" wp14:anchorId="5D726907" wp14:editId="4F84FE19">
+            <wp:extent cx="5731510" cy="2961005"/>
+            <wp:effectExtent l="0" t="0" r="0" b="0"/>
+            <wp:docPr id="41390216" name="Picture 1" descr="A screenshot of a computer&#10;&#10;Description automatically generated"/>
+            <wp:cNvGraphicFramePr>
+              <a:graphicFrameLocks xmlns:a="http://schemas.openxmlformats.org/drawingml/2006/main" noChangeAspect="1"/>
+            </wp:cNvGraphicFramePr>
+            <a:graphic xmlns:a="http://schemas.openxmlformats.org/drawingml/2006/main">
+              <a:graphicData uri="http://schemas.openxmlformats.org/drawingml/2006/picture">
+                <pic:pic xmlns:pic="http://schemas.openxmlformats.org/drawingml/2006/picture">
+                  <pic:nvPicPr>
+                    <pic:cNvPr id="41390216" name="Picture 1" descr="A screenshot of a computer&#10;&#10;Description automatically generated"/>
+                    <pic:cNvPicPr/>
+                  </pic:nvPicPr>
+                  <pic:blipFill>
+                    <a:blip r:embed="rId9" cstate="print">
+                      <a:extLst>
+                        <a:ext uri="{28A0092B-C50C-407E-A947-70E740481C1C}">
+                          <a14:useLocalDpi xmlns:a14="http://schemas.microsoft.com/office/drawing/2010/main" val="0"/>
+                        </a:ext>
+                      </a:extLst>
+                    </a:blip>
+                    <a:stretch>
+                      <a:fillRect/>
+                    </a:stretch>
+                  </pic:blipFill>
+                  <pic:spPr>
+                    <a:xfrm>
+                      <a:off x="0" y="0"/>
+                      <a:ext cx="5731510" cy="2961005"/>
                     </a:xfrm>
                     <a:prstGeom prst="rect">
                       <a:avLst/>

</xml_diff>